<commit_message>
add prepare by name
</commit_message>
<xml_diff>
--- a/two topper list.docx
+++ b/two topper list.docx
@@ -1025,6 +1025,13 @@
           <w:sz w:val="24"/>
         </w:rPr>
         <w:t xml:space="preserve">            Prepared by</w:t>
+      </w:r>
+      <w:r>
+        <w:rPr>
+          <w:b/>
+          <w:sz w:val="24"/>
+        </w:rPr>
+        <w:t xml:space="preserve">     bhagyashree</w:t>
       </w:r>
     </w:p>
     <w:p/>
@@ -1367,7 +1374,7 @@
                     <v:shape id="_x0000_i1025" type="#_x0000_t75" style="width:47.1pt;height:51.25pt" o:ole="">
                       <v:imagedata r:id="rId1" o:title=""/>
                     </v:shape>
-                    <o:OLEObject Type="Embed" ProgID="PBrush" ShapeID="_x0000_i1025" DrawAspect="Content" ObjectID="_1734335255" r:id="rId2"/>
+                    <o:OLEObject Type="Embed" ProgID="PBrush" ShapeID="_x0000_i1025" DrawAspect="Content" ObjectID="_1735812947" r:id="rId2"/>
                   </w:object>
                 </w:r>
               </w:p>

</xml_diff>